<commit_message>
este es casi el final
</commit_message>
<xml_diff>
--- a/elc.docx
+++ b/elc.docx
@@ -5,7 +5,7 @@
     <w:p>
       <w:pPr>
         <w:spacing w:after="0" w:line="240" w:lineRule="auto"/>
-        <w:jc w:val="both"/>
+        <w:jc w:val="center"/>
         <w:rPr>
           <w:rFonts w:ascii="Arial" w:eastAsia="Arial" w:hAnsi="Arial" w:cs="Arial"/>
           <w:b/>
@@ -78,7 +78,7 @@
           <w:lang w:eastAsia="es-ES"/>
         </w:rPr>
         <w:drawing>
-          <wp:inline distT="0" distB="0" distL="0" distR="0" wp14:anchorId="69D7687A" wp14:editId="07D003B7">
+          <wp:inline distT="0" distB="0" distL="0" distR="0" wp14:anchorId="1895100E" wp14:editId="2995AEB2">
             <wp:extent cx="1939290" cy="1939290"/>
             <wp:effectExtent l="0" t="0" r="3810" b="3810"/>
             <wp:docPr id="1" name="Imagen 1" descr="Descripción: Resultado de imagen para itsc"/>
@@ -95,7 +95,7 @@
                     </pic:cNvPicPr>
                   </pic:nvPicPr>
                   <pic:blipFill>
-                    <a:blip r:embed="rId5">
+                    <a:blip r:embed="rId7">
                       <a:extLst>
                         <a:ext uri="{28A0092B-C50C-407E-A947-70E740481C1C}">
                           <a14:useLocalDpi xmlns:a14="http://schemas.microsoft.com/office/drawing/2010/main" val="0"/>
@@ -366,55 +366,60 @@
     </w:p>
     <w:p>
       <w:pPr>
-        <w:rPr>
-          <w:rFonts w:ascii="Arial" w:eastAsia="Arial" w:hAnsi="Arial" w:cs="Arial"/>
-          <w:i/>
-          <w:sz w:val="36"/>
-          <w:szCs w:val="36"/>
-        </w:rPr>
-      </w:pPr>
-      <w:r>
-        <w:rPr>
-          <w:rFonts w:ascii="Arial" w:eastAsia="Arial" w:hAnsi="Arial" w:cs="Arial"/>
-          <w:i/>
-          <w:sz w:val="36"/>
-          <w:szCs w:val="36"/>
-        </w:rPr>
-        <w:t xml:space="preserve">                     LUIS BESSEWELL FELIZ</w:t>
-      </w:r>
-    </w:p>
-    <w:p>
-      <w:pPr>
-        <w:rPr>
-          <w:rFonts w:ascii="Arial" w:eastAsia="Arial" w:hAnsi="Arial" w:cs="Arial"/>
-          <w:b/>
-          <w:sz w:val="36"/>
-          <w:szCs w:val="36"/>
-        </w:rPr>
-      </w:pPr>
-    </w:p>
-    <w:p>
-      <w:pPr>
-        <w:rPr>
-          <w:rFonts w:ascii="Arial" w:eastAsia="Arial" w:hAnsi="Arial" w:cs="Arial"/>
-          <w:b/>
-          <w:sz w:val="36"/>
-          <w:szCs w:val="36"/>
-        </w:rPr>
-      </w:pPr>
-    </w:p>
-    <w:p>
-      <w:pPr>
-        <w:rPr>
-          <w:rFonts w:ascii="Arial" w:eastAsia="Arial" w:hAnsi="Arial" w:cs="Arial"/>
-          <w:b/>
-          <w:sz w:val="36"/>
-          <w:szCs w:val="36"/>
-        </w:rPr>
-      </w:pPr>
-    </w:p>
-    <w:p>
-      <w:pPr>
+        <w:jc w:val="center"/>
+        <w:rPr>
+          <w:rFonts w:ascii="Arial" w:eastAsia="Arial" w:hAnsi="Arial" w:cs="Arial"/>
+          <w:i/>
+          <w:sz w:val="36"/>
+          <w:szCs w:val="36"/>
+        </w:rPr>
+      </w:pPr>
+      <w:r>
+        <w:rPr>
+          <w:rFonts w:ascii="Arial" w:eastAsia="Arial" w:hAnsi="Arial" w:cs="Arial"/>
+          <w:i/>
+          <w:sz w:val="36"/>
+          <w:szCs w:val="36"/>
+        </w:rPr>
+        <w:t>LUIS BESSEWELL FELIZ</w:t>
+      </w:r>
+    </w:p>
+    <w:p>
+      <w:pPr>
+        <w:jc w:val="center"/>
+        <w:rPr>
+          <w:rFonts w:ascii="Arial" w:eastAsia="Arial" w:hAnsi="Arial" w:cs="Arial"/>
+          <w:b/>
+          <w:sz w:val="36"/>
+          <w:szCs w:val="36"/>
+        </w:rPr>
+      </w:pPr>
+    </w:p>
+    <w:p>
+      <w:pPr>
+        <w:jc w:val="center"/>
+        <w:rPr>
+          <w:rFonts w:ascii="Arial" w:eastAsia="Arial" w:hAnsi="Arial" w:cs="Arial"/>
+          <w:b/>
+          <w:sz w:val="36"/>
+          <w:szCs w:val="36"/>
+        </w:rPr>
+      </w:pPr>
+    </w:p>
+    <w:p>
+      <w:pPr>
+        <w:jc w:val="center"/>
+        <w:rPr>
+          <w:rFonts w:ascii="Arial" w:eastAsia="Arial" w:hAnsi="Arial" w:cs="Arial"/>
+          <w:b/>
+          <w:sz w:val="36"/>
+          <w:szCs w:val="36"/>
+        </w:rPr>
+      </w:pPr>
+    </w:p>
+    <w:p>
+      <w:pPr>
+        <w:jc w:val="center"/>
         <w:rPr>
           <w:rFonts w:ascii="Arial" w:eastAsia="Arial" w:hAnsi="Arial" w:cs="Arial"/>
           <w:b/>
@@ -437,22 +442,45 @@
       <w:pPr>
         <w:rPr>
           <w:b/>
-          <w:sz w:val="36"/>
-          <w:szCs w:val="36"/>
-        </w:rPr>
-      </w:pPr>
-      <w:r>
-        <w:rPr>
-          <w:b/>
-        </w:rPr>
-        <w:t xml:space="preserve">                                                             </w:t>
-      </w:r>
-      <w:r>
-        <w:rPr>
-          <w:b/>
-          <w:sz w:val="36"/>
-          <w:szCs w:val="36"/>
-        </w:rPr>
+        </w:rPr>
+      </w:pPr>
+      <w:r>
+        <w:rPr>
+          <w:b/>
+        </w:rPr>
+        <w:t xml:space="preserve">                                                          </w:t>
+      </w:r>
+    </w:p>
+    <w:p>
+      <w:pPr>
+        <w:rPr>
+          <w:b/>
+        </w:rPr>
+      </w:pPr>
+    </w:p>
+    <w:p>
+      <w:pPr>
+        <w:rPr>
+          <w:b/>
+        </w:rPr>
+      </w:pPr>
+    </w:p>
+    <w:p>
+      <w:pPr>
+        <w:jc w:val="center"/>
+        <w:rPr>
+          <w:b/>
+          <w:sz w:val="36"/>
+          <w:szCs w:val="36"/>
+        </w:rPr>
+      </w:pPr>
+      <w:r>
+        <w:rPr>
+          <w:b/>
+          <w:sz w:val="36"/>
+          <w:szCs w:val="36"/>
+        </w:rPr>
+        <w:lastRenderedPageBreak/>
         <w:t>PRESENTACION</w:t>
       </w:r>
     </w:p>
@@ -684,6 +712,42 @@
           <w:szCs w:val="36"/>
         </w:rPr>
       </w:pPr>
+    </w:p>
+    <w:p>
+      <w:pPr>
+        <w:rPr>
+          <w:b/>
+          <w:sz w:val="36"/>
+          <w:szCs w:val="36"/>
+        </w:rPr>
+      </w:pPr>
+    </w:p>
+    <w:p>
+      <w:pPr>
+        <w:rPr>
+          <w:b/>
+          <w:sz w:val="36"/>
+          <w:szCs w:val="36"/>
+        </w:rPr>
+      </w:pPr>
+    </w:p>
+    <w:p>
+      <w:pPr>
+        <w:rPr>
+          <w:b/>
+          <w:sz w:val="36"/>
+          <w:szCs w:val="36"/>
+        </w:rPr>
+      </w:pPr>
+    </w:p>
+    <w:p>
+      <w:pPr>
+        <w:rPr>
+          <w:b/>
+          <w:sz w:val="36"/>
+          <w:szCs w:val="36"/>
+        </w:rPr>
+      </w:pPr>
       <w:r>
         <w:rPr>
           <w:b/>
@@ -748,7 +812,6 @@
           <w:sz w:val="36"/>
           <w:szCs w:val="36"/>
         </w:rPr>
-        <w:lastRenderedPageBreak/>
         <w:t xml:space="preserve">En algunos casos resulta un déficit para la empresa o en un engaño para </w:t>
       </w:r>
       <w:r>
@@ -927,6 +990,51 @@
           <w:szCs w:val="36"/>
         </w:rPr>
       </w:pPr>
+    </w:p>
+    <w:p>
+      <w:pPr>
+        <w:rPr>
+          <w:b/>
+          <w:sz w:val="36"/>
+          <w:szCs w:val="36"/>
+        </w:rPr>
+      </w:pPr>
+    </w:p>
+    <w:p>
+      <w:pPr>
+        <w:rPr>
+          <w:b/>
+          <w:sz w:val="36"/>
+          <w:szCs w:val="36"/>
+        </w:rPr>
+      </w:pPr>
+    </w:p>
+    <w:p>
+      <w:pPr>
+        <w:rPr>
+          <w:b/>
+          <w:sz w:val="36"/>
+          <w:szCs w:val="36"/>
+        </w:rPr>
+      </w:pPr>
+    </w:p>
+    <w:p>
+      <w:pPr>
+        <w:rPr>
+          <w:b/>
+          <w:sz w:val="36"/>
+          <w:szCs w:val="36"/>
+        </w:rPr>
+      </w:pPr>
+    </w:p>
+    <w:p>
+      <w:pPr>
+        <w:rPr>
+          <w:b/>
+          <w:sz w:val="36"/>
+          <w:szCs w:val="36"/>
+        </w:rPr>
+      </w:pPr>
       <w:r>
         <w:rPr>
           <w:b/>
@@ -1081,7 +1189,6 @@
           <w:sz w:val="36"/>
           <w:szCs w:val="36"/>
         </w:rPr>
-        <w:lastRenderedPageBreak/>
         <w:t xml:space="preserve">Unos de los problemas </w:t>
       </w:r>
       <w:r>
@@ -1389,6 +1496,30 @@
     <w:p>
       <w:pPr>
         <w:rPr>
+          <w:sz w:val="36"/>
+          <w:szCs w:val="36"/>
+        </w:rPr>
+      </w:pPr>
+    </w:p>
+    <w:p>
+      <w:pPr>
+        <w:rPr>
+          <w:sz w:val="36"/>
+          <w:szCs w:val="36"/>
+        </w:rPr>
+      </w:pPr>
+    </w:p>
+    <w:p>
+      <w:pPr>
+        <w:rPr>
+          <w:sz w:val="36"/>
+          <w:szCs w:val="36"/>
+        </w:rPr>
+      </w:pPr>
+    </w:p>
+    <w:p>
+      <w:pPr>
+        <w:rPr>
           <w:b/>
           <w:sz w:val="36"/>
           <w:szCs w:val="36"/>
@@ -1406,6 +1537,15 @@
     <w:p>
       <w:pPr>
         <w:rPr>
+          <w:b/>
+          <w:sz w:val="36"/>
+          <w:szCs w:val="36"/>
+        </w:rPr>
+      </w:pPr>
+    </w:p>
+    <w:p>
+      <w:pPr>
+        <w:rPr>
           <w:sz w:val="36"/>
           <w:szCs w:val="36"/>
         </w:rPr>
@@ -1631,7 +1771,6 @@
           <w:sz w:val="36"/>
           <w:szCs w:val="36"/>
         </w:rPr>
-        <w:lastRenderedPageBreak/>
         <w:t>6-AMBIENTE DE DESARROLLO</w:t>
       </w:r>
     </w:p>
@@ -1721,6 +1860,24 @@
           <w:szCs w:val="36"/>
         </w:rPr>
       </w:pPr>
+    </w:p>
+    <w:p>
+      <w:pPr>
+        <w:rPr>
+          <w:b/>
+          <w:sz w:val="36"/>
+          <w:szCs w:val="36"/>
+        </w:rPr>
+      </w:pPr>
+    </w:p>
+    <w:p>
+      <w:pPr>
+        <w:rPr>
+          <w:b/>
+          <w:sz w:val="36"/>
+          <w:szCs w:val="36"/>
+        </w:rPr>
+      </w:pPr>
       <w:r>
         <w:rPr>
           <w:b/>
@@ -1880,13 +2037,75 @@
           <w:szCs w:val="36"/>
         </w:rPr>
       </w:pPr>
-      <w:r>
-        <w:rPr>
-          <w:b/>
-          <w:sz w:val="36"/>
-          <w:szCs w:val="36"/>
-        </w:rPr>
-        <w:lastRenderedPageBreak/>
+    </w:p>
+    <w:p>
+      <w:pPr>
+        <w:rPr>
+          <w:b/>
+          <w:sz w:val="36"/>
+          <w:szCs w:val="36"/>
+        </w:rPr>
+      </w:pPr>
+    </w:p>
+    <w:p>
+      <w:pPr>
+        <w:rPr>
+          <w:b/>
+          <w:sz w:val="36"/>
+          <w:szCs w:val="36"/>
+        </w:rPr>
+      </w:pPr>
+    </w:p>
+    <w:p>
+      <w:pPr>
+        <w:rPr>
+          <w:b/>
+          <w:sz w:val="36"/>
+          <w:szCs w:val="36"/>
+        </w:rPr>
+      </w:pPr>
+    </w:p>
+    <w:p>
+      <w:pPr>
+        <w:rPr>
+          <w:b/>
+          <w:sz w:val="36"/>
+          <w:szCs w:val="36"/>
+        </w:rPr>
+      </w:pPr>
+    </w:p>
+    <w:p>
+      <w:pPr>
+        <w:rPr>
+          <w:b/>
+          <w:sz w:val="36"/>
+          <w:szCs w:val="36"/>
+        </w:rPr>
+      </w:pPr>
+    </w:p>
+    <w:p>
+      <w:pPr>
+        <w:rPr>
+          <w:b/>
+          <w:sz w:val="36"/>
+          <w:szCs w:val="36"/>
+        </w:rPr>
+      </w:pPr>
+    </w:p>
+    <w:p>
+      <w:pPr>
+        <w:rPr>
+          <w:b/>
+          <w:sz w:val="36"/>
+          <w:szCs w:val="36"/>
+        </w:rPr>
+      </w:pPr>
+      <w:r>
+        <w:rPr>
+          <w:b/>
+          <w:sz w:val="36"/>
+          <w:szCs w:val="36"/>
+        </w:rPr>
         <w:t>10-CONTROL DE VERSIÓN</w:t>
       </w:r>
     </w:p>
@@ -1898,8 +2117,6 @@
           <w:szCs w:val="36"/>
         </w:rPr>
       </w:pPr>
-      <w:bookmarkStart w:id="0" w:name="_GoBack"/>
-      <w:bookmarkEnd w:id="0"/>
       <w:r>
         <w:rPr>
           <w:b/>
@@ -1926,7 +2143,7 @@
                     </pic:cNvPicPr>
                   </pic:nvPicPr>
                   <pic:blipFill rotWithShape="1">
-                    <a:blip r:embed="rId6">
+                    <a:blip r:embed="rId8">
                       <a:extLst>
                         <a:ext uri="{28A0092B-C50C-407E-A947-70E740481C1C}">
                           <a14:useLocalDpi xmlns:a14="http://schemas.microsoft.com/office/drawing/2010/main" val="0"/>
@@ -1961,6 +2178,233 @@
         </w:drawing>
       </w:r>
     </w:p>
+    <w:p>
+      <w:pPr>
+        <w:rPr>
+          <w:b/>
+          <w:sz w:val="36"/>
+          <w:szCs w:val="36"/>
+        </w:rPr>
+      </w:pPr>
+      <w:r>
+        <w:rPr>
+          <w:b/>
+          <w:noProof/>
+          <w:sz w:val="36"/>
+          <w:szCs w:val="36"/>
+          <w:lang w:eastAsia="es-ES"/>
+        </w:rPr>
+        <w:drawing>
+          <wp:inline distT="0" distB="0" distL="0" distR="0">
+            <wp:extent cx="6534150" cy="3343275"/>
+            <wp:effectExtent l="0" t="0" r="0" b="9525"/>
+            <wp:docPr id="3" name="Imagen 3" descr="C:\Users\Gabriel-TL\Pictures\Screenshots\Captura de pantalla (46).png"/>
+            <wp:cNvGraphicFramePr>
+              <a:graphicFrameLocks xmlns:a="http://schemas.openxmlformats.org/drawingml/2006/main" noChangeAspect="1"/>
+            </wp:cNvGraphicFramePr>
+            <a:graphic xmlns:a="http://schemas.openxmlformats.org/drawingml/2006/main">
+              <a:graphicData uri="http://schemas.openxmlformats.org/drawingml/2006/picture">
+                <pic:pic xmlns:pic="http://schemas.openxmlformats.org/drawingml/2006/picture">
+                  <pic:nvPicPr>
+                    <pic:cNvPr id="0" name="Picture 1" descr="C:\Users\Gabriel-TL\Pictures\Screenshots\Captura de pantalla (46).png"/>
+                    <pic:cNvPicPr>
+                      <a:picLocks noChangeAspect="1" noChangeArrowheads="1"/>
+                    </pic:cNvPicPr>
+                  </pic:nvPicPr>
+                  <pic:blipFill rotWithShape="1">
+                    <a:blip r:embed="rId9">
+                      <a:extLst>
+                        <a:ext uri="{28A0092B-C50C-407E-A947-70E740481C1C}">
+                          <a14:useLocalDpi xmlns:a14="http://schemas.microsoft.com/office/drawing/2010/main" val="0"/>
+                        </a:ext>
+                      </a:extLst>
+                    </a:blip>
+                    <a:srcRect r="1610" b="10459"/>
+                    <a:stretch/>
+                  </pic:blipFill>
+                  <pic:spPr bwMode="auto">
+                    <a:xfrm>
+                      <a:off x="0" y="0"/>
+                      <a:ext cx="6538875" cy="3345693"/>
+                    </a:xfrm>
+                    <a:prstGeom prst="rect">
+                      <a:avLst/>
+                    </a:prstGeom>
+                    <a:noFill/>
+                    <a:ln>
+                      <a:noFill/>
+                    </a:ln>
+                    <a:extLst>
+                      <a:ext uri="{53640926-AAD7-44D8-BBD7-CCE9431645EC}">
+                        <a14:shadowObscured xmlns:a14="http://schemas.microsoft.com/office/drawing/2010/main"/>
+                      </a:ext>
+                    </a:extLst>
+                  </pic:spPr>
+                </pic:pic>
+              </a:graphicData>
+            </a:graphic>
+          </wp:inline>
+        </w:drawing>
+      </w:r>
+    </w:p>
+    <w:p>
+      <w:pPr>
+        <w:rPr>
+          <w:b/>
+          <w:sz w:val="36"/>
+          <w:szCs w:val="36"/>
+        </w:rPr>
+      </w:pPr>
+      <w:r>
+        <w:rPr>
+          <w:b/>
+          <w:noProof/>
+          <w:sz w:val="36"/>
+          <w:szCs w:val="36"/>
+          <w:lang w:eastAsia="es-ES"/>
+        </w:rPr>
+        <w:lastRenderedPageBreak/>
+        <w:drawing>
+          <wp:inline distT="0" distB="0" distL="0" distR="0">
+            <wp:extent cx="6438900" cy="3514725"/>
+            <wp:effectExtent l="0" t="0" r="0" b="9525"/>
+            <wp:docPr id="4" name="Imagen 4" descr="C:\Users\Gabriel-TL\Pictures\Screenshots\Captura de pantalla (48).png"/>
+            <wp:cNvGraphicFramePr>
+              <a:graphicFrameLocks xmlns:a="http://schemas.openxmlformats.org/drawingml/2006/main" noChangeAspect="1"/>
+            </wp:cNvGraphicFramePr>
+            <a:graphic xmlns:a="http://schemas.openxmlformats.org/drawingml/2006/main">
+              <a:graphicData uri="http://schemas.openxmlformats.org/drawingml/2006/picture">
+                <pic:pic xmlns:pic="http://schemas.openxmlformats.org/drawingml/2006/picture">
+                  <pic:nvPicPr>
+                    <pic:cNvPr id="0" name="Picture 2" descr="C:\Users\Gabriel-TL\Pictures\Screenshots\Captura de pantalla (48).png"/>
+                    <pic:cNvPicPr>
+                      <a:picLocks noChangeAspect="1" noChangeArrowheads="1"/>
+                    </pic:cNvPicPr>
+                  </pic:nvPicPr>
+                  <pic:blipFill rotWithShape="1">
+                    <a:blip r:embed="rId10">
+                      <a:extLst>
+                        <a:ext uri="{28A0092B-C50C-407E-A947-70E740481C1C}">
+                          <a14:useLocalDpi xmlns:a14="http://schemas.microsoft.com/office/drawing/2010/main" val="0"/>
+                        </a:ext>
+                      </a:extLst>
+                    </a:blip>
+                    <a:srcRect r="3044" b="5868"/>
+                    <a:stretch/>
+                  </pic:blipFill>
+                  <pic:spPr bwMode="auto">
+                    <a:xfrm>
+                      <a:off x="0" y="0"/>
+                      <a:ext cx="6443556" cy="3517267"/>
+                    </a:xfrm>
+                    <a:prstGeom prst="rect">
+                      <a:avLst/>
+                    </a:prstGeom>
+                    <a:noFill/>
+                    <a:ln>
+                      <a:noFill/>
+                    </a:ln>
+                    <a:extLst>
+                      <a:ext uri="{53640926-AAD7-44D8-BBD7-CCE9431645EC}">
+                        <a14:shadowObscured xmlns:a14="http://schemas.microsoft.com/office/drawing/2010/main"/>
+                      </a:ext>
+                    </a:extLst>
+                  </pic:spPr>
+                </pic:pic>
+              </a:graphicData>
+            </a:graphic>
+          </wp:inline>
+        </w:drawing>
+      </w:r>
+    </w:p>
+    <w:p>
+      <w:pPr>
+        <w:rPr>
+          <w:b/>
+          <w:sz w:val="36"/>
+          <w:szCs w:val="36"/>
+        </w:rPr>
+      </w:pPr>
+      <w:r>
+        <w:rPr>
+          <w:b/>
+          <w:sz w:val="36"/>
+          <w:szCs w:val="36"/>
+        </w:rPr>
+        <w:t>11- METODOLOGÍA AGIL</w:t>
+      </w:r>
+    </w:p>
+    <w:p>
+      <w:pPr>
+        <w:rPr>
+          <w:b/>
+          <w:sz w:val="36"/>
+          <w:szCs w:val="36"/>
+        </w:rPr>
+      </w:pPr>
+      <w:r>
+        <w:rPr>
+          <w:b/>
+          <w:noProof/>
+          <w:sz w:val="36"/>
+          <w:szCs w:val="36"/>
+          <w:lang w:eastAsia="es-ES"/>
+        </w:rPr>
+        <w:drawing>
+          <wp:inline distT="0" distB="0" distL="0" distR="0">
+            <wp:extent cx="6572250" cy="3533775"/>
+            <wp:effectExtent l="0" t="0" r="0" b="0"/>
+            <wp:docPr id="5" name="Imagen 5" descr="C:\Users\Gabriel-TL\Pictures\Screenshots\Captura de pantalla (49).png"/>
+            <wp:cNvGraphicFramePr>
+              <a:graphicFrameLocks xmlns:a="http://schemas.openxmlformats.org/drawingml/2006/main" noChangeAspect="1"/>
+            </wp:cNvGraphicFramePr>
+            <a:graphic xmlns:a="http://schemas.openxmlformats.org/drawingml/2006/main">
+              <a:graphicData uri="http://schemas.openxmlformats.org/drawingml/2006/picture">
+                <pic:pic xmlns:pic="http://schemas.openxmlformats.org/drawingml/2006/picture">
+                  <pic:nvPicPr>
+                    <pic:cNvPr id="0" name="Picture 1" descr="C:\Users\Gabriel-TL\Pictures\Screenshots\Captura de pantalla (49).png"/>
+                    <pic:cNvPicPr>
+                      <a:picLocks noChangeAspect="1" noChangeArrowheads="1"/>
+                    </pic:cNvPicPr>
+                  </pic:nvPicPr>
+                  <pic:blipFill rotWithShape="1">
+                    <a:blip r:embed="rId11">
+                      <a:extLst>
+                        <a:ext uri="{28A0092B-C50C-407E-A947-70E740481C1C}">
+                          <a14:useLocalDpi xmlns:a14="http://schemas.microsoft.com/office/drawing/2010/main" val="0"/>
+                        </a:ext>
+                      </a:extLst>
+                    </a:blip>
+                    <a:srcRect r="1037" b="5357"/>
+                    <a:stretch/>
+                  </pic:blipFill>
+                  <pic:spPr bwMode="auto">
+                    <a:xfrm>
+                      <a:off x="0" y="0"/>
+                      <a:ext cx="6577003" cy="3536330"/>
+                    </a:xfrm>
+                    <a:prstGeom prst="rect">
+                      <a:avLst/>
+                    </a:prstGeom>
+                    <a:noFill/>
+                    <a:ln>
+                      <a:noFill/>
+                    </a:ln>
+                    <a:extLst>
+                      <a:ext uri="{53640926-AAD7-44D8-BBD7-CCE9431645EC}">
+                        <a14:shadowObscured xmlns:a14="http://schemas.microsoft.com/office/drawing/2010/main"/>
+                      </a:ext>
+                    </a:extLst>
+                  </pic:spPr>
+                </pic:pic>
+              </a:graphicData>
+            </a:graphic>
+          </wp:inline>
+        </w:drawing>
+      </w:r>
+      <w:bookmarkStart w:id="0" w:name="_GoBack"/>
+      <w:bookmarkEnd w:id="0"/>
+    </w:p>
     <w:sectPr>
       <w:pgSz w:w="11906" w:h="16838"/>
       <w:pgMar w:top="720" w:right="720" w:bottom="720" w:left="720" w:header="708" w:footer="708" w:gutter="0"/>
@@ -1969,6 +2413,56 @@
     </w:sectPr>
   </w:body>
 </w:document>
+</file>
+
+<file path=word/endnotes.xml><?xml version="1.0" encoding="utf-8"?>
+<w:endnotes xmlns:wpc="http://schemas.microsoft.com/office/word/2010/wordprocessingCanvas" xmlns:mc="http://schemas.openxmlformats.org/markup-compatibility/2006" xmlns:o="urn:schemas-microsoft-com:office:office" xmlns:r="http://schemas.openxmlformats.org/officeDocument/2006/relationships" xmlns:m="http://schemas.openxmlformats.org/officeDocument/2006/math" xmlns:v="urn:schemas-microsoft-com:vml" xmlns:wp14="http://schemas.microsoft.com/office/word/2010/wordprocessingDrawing" xmlns:wp="http://schemas.openxmlformats.org/drawingml/2006/wordprocessingDrawing" xmlns:w10="urn:schemas-microsoft-com:office:word" xmlns:w="http://schemas.openxmlformats.org/wordprocessingml/2006/main" xmlns:w14="http://schemas.microsoft.com/office/word/2010/wordml" xmlns:wpg="http://schemas.microsoft.com/office/word/2010/wordprocessingGroup" xmlns:wpi="http://schemas.microsoft.com/office/word/2010/wordprocessingInk" xmlns:wne="http://schemas.microsoft.com/office/word/2006/wordml" xmlns:wps="http://schemas.microsoft.com/office/word/2010/wordprocessingShape" mc:Ignorable="w14 wp14">
+  <w:endnote w:type="separator" w:id="-1">
+    <w:p>
+      <w:pPr>
+        <w:spacing w:after="0" w:line="240" w:lineRule="auto"/>
+      </w:pPr>
+      <w:r>
+        <w:separator/>
+      </w:r>
+    </w:p>
+  </w:endnote>
+  <w:endnote w:type="continuationSeparator" w:id="0">
+    <w:p>
+      <w:pPr>
+        <w:spacing w:after="0" w:line="240" w:lineRule="auto"/>
+      </w:pPr>
+      <w:r>
+        <w:continuationSeparator/>
+      </w:r>
+    </w:p>
+  </w:endnote>
+</w:endnotes>
+</file>
+
+<file path=word/footnotes.xml><?xml version="1.0" encoding="utf-8"?>
+<w:footnotes xmlns:wpc="http://schemas.microsoft.com/office/word/2010/wordprocessingCanvas" xmlns:mc="http://schemas.openxmlformats.org/markup-compatibility/2006" xmlns:o="urn:schemas-microsoft-com:office:office" xmlns:r="http://schemas.openxmlformats.org/officeDocument/2006/relationships" xmlns:m="http://schemas.openxmlformats.org/officeDocument/2006/math" xmlns:v="urn:schemas-microsoft-com:vml" xmlns:wp14="http://schemas.microsoft.com/office/word/2010/wordprocessingDrawing" xmlns:wp="http://schemas.openxmlformats.org/drawingml/2006/wordprocessingDrawing" xmlns:w10="urn:schemas-microsoft-com:office:word" xmlns:w="http://schemas.openxmlformats.org/wordprocessingml/2006/main" xmlns:w14="http://schemas.microsoft.com/office/word/2010/wordml" xmlns:wpg="http://schemas.microsoft.com/office/word/2010/wordprocessingGroup" xmlns:wpi="http://schemas.microsoft.com/office/word/2010/wordprocessingInk" xmlns:wne="http://schemas.microsoft.com/office/word/2006/wordml" xmlns:wps="http://schemas.microsoft.com/office/word/2010/wordprocessingShape" mc:Ignorable="w14 wp14">
+  <w:footnote w:type="separator" w:id="-1">
+    <w:p>
+      <w:pPr>
+        <w:spacing w:after="0" w:line="240" w:lineRule="auto"/>
+      </w:pPr>
+      <w:r>
+        <w:separator/>
+      </w:r>
+    </w:p>
+  </w:footnote>
+  <w:footnote w:type="continuationSeparator" w:id="0">
+    <w:p>
+      <w:pPr>
+        <w:spacing w:after="0" w:line="240" w:lineRule="auto"/>
+      </w:pPr>
+      <w:r>
+        <w:continuationSeparator/>
+      </w:r>
+    </w:p>
+  </w:footnote>
+</w:footnotes>
 </file>
 
 <file path=word/styles.xml><?xml version="1.0" encoding="utf-8"?>
@@ -2188,6 +2682,50 @@
       <w:szCs w:val="16"/>
     </w:rPr>
   </w:style>
+  <w:style w:type="paragraph" w:styleId="Encabezado">
+    <w:name w:val="header"/>
+    <w:basedOn w:val="Normal"/>
+    <w:link w:val="EncabezadoCar"/>
+    <w:uiPriority w:val="99"/>
+    <w:unhideWhenUsed/>
+    <w:rsid w:val="00A55018"/>
+    <w:pPr>
+      <w:tabs>
+        <w:tab w:val="center" w:pos="4252"/>
+        <w:tab w:val="right" w:pos="8504"/>
+      </w:tabs>
+      <w:spacing w:after="0" w:line="240" w:lineRule="auto"/>
+    </w:pPr>
+  </w:style>
+  <w:style w:type="character" w:customStyle="1" w:styleId="EncabezadoCar">
+    <w:name w:val="Encabezado Car"/>
+    <w:basedOn w:val="Fuentedeprrafopredeter"/>
+    <w:link w:val="Encabezado"/>
+    <w:uiPriority w:val="99"/>
+    <w:rsid w:val="00A55018"/>
+  </w:style>
+  <w:style w:type="paragraph" w:styleId="Piedepgina">
+    <w:name w:val="footer"/>
+    <w:basedOn w:val="Normal"/>
+    <w:link w:val="PiedepginaCar"/>
+    <w:uiPriority w:val="99"/>
+    <w:unhideWhenUsed/>
+    <w:rsid w:val="00A55018"/>
+    <w:pPr>
+      <w:tabs>
+        <w:tab w:val="center" w:pos="4252"/>
+        <w:tab w:val="right" w:pos="8504"/>
+      </w:tabs>
+      <w:spacing w:after="0" w:line="240" w:lineRule="auto"/>
+    </w:pPr>
+  </w:style>
+  <w:style w:type="character" w:customStyle="1" w:styleId="PiedepginaCar">
+    <w:name w:val="Pie de página Car"/>
+    <w:basedOn w:val="Fuentedeprrafopredeter"/>
+    <w:link w:val="Piedepgina"/>
+    <w:uiPriority w:val="99"/>
+    <w:rsid w:val="00A55018"/>
+  </w:style>
 </w:styles>
 </file>
 
@@ -2407,6 +2945,50 @@
       <w:sz w:val="16"/>
       <w:szCs w:val="16"/>
     </w:rPr>
+  </w:style>
+  <w:style w:type="paragraph" w:styleId="Encabezado">
+    <w:name w:val="header"/>
+    <w:basedOn w:val="Normal"/>
+    <w:link w:val="EncabezadoCar"/>
+    <w:uiPriority w:val="99"/>
+    <w:unhideWhenUsed/>
+    <w:rsid w:val="00A55018"/>
+    <w:pPr>
+      <w:tabs>
+        <w:tab w:val="center" w:pos="4252"/>
+        <w:tab w:val="right" w:pos="8504"/>
+      </w:tabs>
+      <w:spacing w:after="0" w:line="240" w:lineRule="auto"/>
+    </w:pPr>
+  </w:style>
+  <w:style w:type="character" w:customStyle="1" w:styleId="EncabezadoCar">
+    <w:name w:val="Encabezado Car"/>
+    <w:basedOn w:val="Fuentedeprrafopredeter"/>
+    <w:link w:val="Encabezado"/>
+    <w:uiPriority w:val="99"/>
+    <w:rsid w:val="00A55018"/>
+  </w:style>
+  <w:style w:type="paragraph" w:styleId="Piedepgina">
+    <w:name w:val="footer"/>
+    <w:basedOn w:val="Normal"/>
+    <w:link w:val="PiedepginaCar"/>
+    <w:uiPriority w:val="99"/>
+    <w:unhideWhenUsed/>
+    <w:rsid w:val="00A55018"/>
+    <w:pPr>
+      <w:tabs>
+        <w:tab w:val="center" w:pos="4252"/>
+        <w:tab w:val="right" w:pos="8504"/>
+      </w:tabs>
+      <w:spacing w:after="0" w:line="240" w:lineRule="auto"/>
+    </w:pPr>
+  </w:style>
+  <w:style w:type="character" w:customStyle="1" w:styleId="PiedepginaCar">
+    <w:name w:val="Pie de página Car"/>
+    <w:basedOn w:val="Fuentedeprrafopredeter"/>
+    <w:link w:val="Piedepgina"/>
+    <w:uiPriority w:val="99"/>
+    <w:rsid w:val="00A55018"/>
   </w:style>
 </w:styles>
 </file>

</xml_diff>